<commit_message>
Aktuelle Version mit 10 Buttons
</commit_message>
<xml_diff>
--- a/hardware/Electrical/Pin Usage.docx
+++ b/hardware/Electrical/Pin Usage.docx
@@ -505,6 +505,7 @@
                 <w:color w:val="3A3A3A"/>
               </w:rPr>
             </w:pPr>
+            <w:proofErr w:type="spellStart"/>
             <w:r>
               <w:rPr>
                 <w:rFonts w:ascii="Calibri" w:hAnsi="Calibri" w:cs="Calibri"/>
@@ -512,37 +513,9 @@
                 <w:bCs/>
                 <w:color w:val="3A3A3A"/>
               </w:rPr>
-              <w:t>CADDeck Std</w:t>
-            </w:r>
-          </w:p>
-        </w:tc>
-        <w:tc>
-          <w:tcPr>
-            <w:tcW w:w="1816" w:type="dxa"/>
-            <w:tcBorders>
-              <w:top w:val="single" w:sz="8" w:space="0" w:color="A3A3A3"/>
-              <w:left w:val="single" w:sz="8" w:space="0" w:color="A3A3A3"/>
-              <w:bottom w:val="single" w:sz="8" w:space="0" w:color="A3A3A3"/>
-              <w:right w:val="single" w:sz="8" w:space="0" w:color="A3A3A3"/>
-            </w:tcBorders>
-            <w:shd w:val="clear" w:color="auto" w:fill="FFFFFF"/>
-            <w:tcMar>
-              <w:top w:w="80" w:type="dxa"/>
-              <w:left w:w="80" w:type="dxa"/>
-              <w:bottom w:w="80" w:type="dxa"/>
-              <w:right w:w="80" w:type="dxa"/>
-            </w:tcMar>
-            <w:hideMark/>
-          </w:tcPr>
-          <w:p>
-            <w:pPr>
-              <w:pStyle w:val="StandardWeb"/>
-              <w:spacing w:before="0" w:beforeAutospacing="0" w:after="0" w:afterAutospacing="0"/>
-              <w:rPr>
-                <w:rFonts w:ascii="Calibri" w:hAnsi="Calibri" w:cs="Calibri"/>
-                <w:color w:val="3A3A3A"/>
-              </w:rPr>
-            </w:pPr>
+              <w:t>CADDeck</w:t>
+            </w:r>
+            <w:proofErr w:type="spellEnd"/>
             <w:r>
               <w:rPr>
                 <w:rFonts w:ascii="Calibri" w:hAnsi="Calibri" w:cs="Calibri"/>
@@ -550,7 +523,56 @@
                 <w:bCs/>
                 <w:color w:val="3A3A3A"/>
               </w:rPr>
-              <w:t>CADDeck 10 Buttons</w:t>
+              <w:t xml:space="preserve"> Std</w:t>
+            </w:r>
+          </w:p>
+        </w:tc>
+        <w:tc>
+          <w:tcPr>
+            <w:tcW w:w="1816" w:type="dxa"/>
+            <w:tcBorders>
+              <w:top w:val="single" w:sz="8" w:space="0" w:color="A3A3A3"/>
+              <w:left w:val="single" w:sz="8" w:space="0" w:color="A3A3A3"/>
+              <w:bottom w:val="single" w:sz="8" w:space="0" w:color="A3A3A3"/>
+              <w:right w:val="single" w:sz="8" w:space="0" w:color="A3A3A3"/>
+            </w:tcBorders>
+            <w:shd w:val="clear" w:color="auto" w:fill="FFFFFF"/>
+            <w:tcMar>
+              <w:top w:w="80" w:type="dxa"/>
+              <w:left w:w="80" w:type="dxa"/>
+              <w:bottom w:w="80" w:type="dxa"/>
+              <w:right w:w="80" w:type="dxa"/>
+            </w:tcMar>
+            <w:hideMark/>
+          </w:tcPr>
+          <w:p>
+            <w:pPr>
+              <w:pStyle w:val="StandardWeb"/>
+              <w:spacing w:before="0" w:beforeAutospacing="0" w:after="0" w:afterAutospacing="0"/>
+              <w:rPr>
+                <w:rFonts w:ascii="Calibri" w:hAnsi="Calibri" w:cs="Calibri"/>
+                <w:color w:val="3A3A3A"/>
+              </w:rPr>
+            </w:pPr>
+            <w:proofErr w:type="spellStart"/>
+            <w:r>
+              <w:rPr>
+                <w:rFonts w:ascii="Calibri" w:hAnsi="Calibri" w:cs="Calibri"/>
+                <w:b/>
+                <w:bCs/>
+                <w:color w:val="3A3A3A"/>
+              </w:rPr>
+              <w:t>CADDeck</w:t>
+            </w:r>
+            <w:proofErr w:type="spellEnd"/>
+            <w:r>
+              <w:rPr>
+                <w:rFonts w:ascii="Calibri" w:hAnsi="Calibri" w:cs="Calibri"/>
+                <w:b/>
+                <w:bCs/>
+                <w:color w:val="3A3A3A"/>
+              </w:rPr>
+              <w:t xml:space="preserve"> 10 Buttons</w:t>
             </w:r>
           </w:p>
         </w:tc>
@@ -921,7 +943,23 @@
                 <w:rFonts w:ascii="Calibri" w:hAnsi="Calibri" w:cs="Calibri"/>
                 <w:color w:val="3A3A3A"/>
               </w:rPr>
-              <w:t>I2S_MCLK  (Available)</w:t>
+              <w:t>I2S_</w:t>
+            </w:r>
+            <w:proofErr w:type="gramStart"/>
+            <w:r>
+              <w:rPr>
+                <w:rFonts w:ascii="Calibri" w:hAnsi="Calibri" w:cs="Calibri"/>
+                <w:color w:val="3A3A3A"/>
+              </w:rPr>
+              <w:t>MCLK  (</w:t>
+            </w:r>
+            <w:proofErr w:type="gramEnd"/>
+            <w:r>
+              <w:rPr>
+                <w:rFonts w:ascii="Calibri" w:hAnsi="Calibri" w:cs="Calibri"/>
+                <w:color w:val="3A3A3A"/>
+              </w:rPr>
+              <w:t>Available)</w:t>
             </w:r>
           </w:p>
         </w:tc>
@@ -8852,7 +8890,21 @@
               <w:rPr>
                 <w:rFonts w:ascii="Calibri" w:hAnsi="Calibri" w:cs="Calibri"/>
               </w:rPr>
-              <w:t>I2C_SDA (TP,EM20918)</w:t>
+              <w:t>I2C_SDA (</w:t>
+            </w:r>
+            <w:proofErr w:type="gramStart"/>
+            <w:r>
+              <w:rPr>
+                <w:rFonts w:ascii="Calibri" w:hAnsi="Calibri" w:cs="Calibri"/>
+              </w:rPr>
+              <w:t>TP,EM</w:t>
+            </w:r>
+            <w:proofErr w:type="gramEnd"/>
+            <w:r>
+              <w:rPr>
+                <w:rFonts w:ascii="Calibri" w:hAnsi="Calibri" w:cs="Calibri"/>
+              </w:rPr>
+              <w:t>20918)</w:t>
             </w:r>
           </w:p>
         </w:tc>
@@ -8882,11 +8934,19 @@
                 <w:rFonts w:ascii="Calibri" w:hAnsi="Calibri" w:cs="Calibri"/>
               </w:rPr>
             </w:pPr>
-            <w:r>
-              <w:rPr>
-                <w:rFonts w:ascii="Calibri" w:hAnsi="Calibri" w:cs="Calibri"/>
-              </w:rPr>
-              <w:t>Also PC8575 SDA</w:t>
+            <w:proofErr w:type="gramStart"/>
+            <w:r>
+              <w:rPr>
+                <w:rFonts w:ascii="Calibri" w:hAnsi="Calibri" w:cs="Calibri"/>
+              </w:rPr>
+              <w:t>Also</w:t>
+            </w:r>
+            <w:proofErr w:type="gramEnd"/>
+            <w:r>
+              <w:rPr>
+                <w:rFonts w:ascii="Calibri" w:hAnsi="Calibri" w:cs="Calibri"/>
+              </w:rPr>
+              <w:t xml:space="preserve"> PC8575 SDA</w:t>
             </w:r>
           </w:p>
         </w:tc>
@@ -8916,11 +8976,19 @@
                 <w:rFonts w:ascii="Calibri" w:hAnsi="Calibri" w:cs="Calibri"/>
               </w:rPr>
             </w:pPr>
-            <w:r>
-              <w:rPr>
-                <w:rFonts w:ascii="Calibri" w:hAnsi="Calibri" w:cs="Calibri"/>
-              </w:rPr>
-              <w:t>Also PC8575 SDA</w:t>
+            <w:proofErr w:type="gramStart"/>
+            <w:r>
+              <w:rPr>
+                <w:rFonts w:ascii="Calibri" w:hAnsi="Calibri" w:cs="Calibri"/>
+              </w:rPr>
+              <w:t>Also</w:t>
+            </w:r>
+            <w:proofErr w:type="gramEnd"/>
+            <w:r>
+              <w:rPr>
+                <w:rFonts w:ascii="Calibri" w:hAnsi="Calibri" w:cs="Calibri"/>
+              </w:rPr>
+              <w:t xml:space="preserve"> PC8575 SDA</w:t>
             </w:r>
           </w:p>
         </w:tc>
@@ -9279,7 +9347,21 @@
               <w:rPr>
                 <w:rFonts w:ascii="Calibri" w:hAnsi="Calibri" w:cs="Calibri"/>
               </w:rPr>
-              <w:t>I2C_SCL (TP,EM20918)</w:t>
+              <w:t>I2C_SCL (</w:t>
+            </w:r>
+            <w:proofErr w:type="gramStart"/>
+            <w:r>
+              <w:rPr>
+                <w:rFonts w:ascii="Calibri" w:hAnsi="Calibri" w:cs="Calibri"/>
+              </w:rPr>
+              <w:t>TP,EM</w:t>
+            </w:r>
+            <w:proofErr w:type="gramEnd"/>
+            <w:r>
+              <w:rPr>
+                <w:rFonts w:ascii="Calibri" w:hAnsi="Calibri" w:cs="Calibri"/>
+              </w:rPr>
+              <w:t>20918)</w:t>
             </w:r>
           </w:p>
         </w:tc>
@@ -9309,11 +9391,19 @@
                 <w:rFonts w:ascii="Calibri" w:hAnsi="Calibri" w:cs="Calibri"/>
               </w:rPr>
             </w:pPr>
-            <w:r>
-              <w:rPr>
-                <w:rFonts w:ascii="Calibri" w:hAnsi="Calibri" w:cs="Calibri"/>
-              </w:rPr>
-              <w:t>Also PC8575 SCL</w:t>
+            <w:proofErr w:type="gramStart"/>
+            <w:r>
+              <w:rPr>
+                <w:rFonts w:ascii="Calibri" w:hAnsi="Calibri" w:cs="Calibri"/>
+              </w:rPr>
+              <w:t>Also</w:t>
+            </w:r>
+            <w:proofErr w:type="gramEnd"/>
+            <w:r>
+              <w:rPr>
+                <w:rFonts w:ascii="Calibri" w:hAnsi="Calibri" w:cs="Calibri"/>
+              </w:rPr>
+              <w:t xml:space="preserve"> PC8575 SCL</w:t>
             </w:r>
           </w:p>
         </w:tc>
@@ -9343,11 +9433,19 @@
                 <w:rFonts w:ascii="Calibri" w:hAnsi="Calibri" w:cs="Calibri"/>
               </w:rPr>
             </w:pPr>
-            <w:r>
-              <w:rPr>
-                <w:rFonts w:ascii="Calibri" w:hAnsi="Calibri" w:cs="Calibri"/>
-              </w:rPr>
-              <w:t>Also PC8575 SCL</w:t>
+            <w:proofErr w:type="gramStart"/>
+            <w:r>
+              <w:rPr>
+                <w:rFonts w:ascii="Calibri" w:hAnsi="Calibri" w:cs="Calibri"/>
+              </w:rPr>
+              <w:t>Also</w:t>
+            </w:r>
+            <w:proofErr w:type="gramEnd"/>
+            <w:r>
+              <w:rPr>
+                <w:rFonts w:ascii="Calibri" w:hAnsi="Calibri" w:cs="Calibri"/>
+              </w:rPr>
+              <w:t xml:space="preserve"> PC8575 SCL</w:t>
             </w:r>
           </w:p>
         </w:tc>
@@ -15931,6 +16029,7 @@
         <w:gridCol w:w="960"/>
         <w:gridCol w:w="960"/>
         <w:gridCol w:w="2110"/>
+        <w:gridCol w:w="1814"/>
       </w:tblGrid>
       <w:tr>
         <w:trPr>
@@ -16149,6 +16248,41 @@
             </w:r>
           </w:p>
         </w:tc>
+        <w:tc>
+          <w:tcPr>
+            <w:tcW w:w="1814" w:type="dxa"/>
+            <w:tcBorders>
+              <w:top w:val="single" w:sz="8" w:space="0" w:color="A3A3A3"/>
+              <w:left w:val="single" w:sz="8" w:space="0" w:color="A3A3A3"/>
+              <w:bottom w:val="single" w:sz="8" w:space="0" w:color="A3A3A3"/>
+              <w:right w:val="single" w:sz="8" w:space="0" w:color="A3A3A3"/>
+            </w:tcBorders>
+          </w:tcPr>
+          <w:p>
+            <w:pPr>
+              <w:pStyle w:val="StandardWeb"/>
+              <w:spacing w:before="0" w:beforeAutospacing="0" w:after="0" w:afterAutospacing="0"/>
+              <w:rPr>
+                <w:rFonts w:ascii="Calibri" w:hAnsi="Calibri" w:cs="Calibri"/>
+                <w:b/>
+                <w:bCs/>
+                <w:sz w:val="22"/>
+                <w:szCs w:val="22"/>
+              </w:rPr>
+            </w:pPr>
+            <w:r>
+              <w:rPr>
+                <w:rFonts w:ascii="Calibri" w:hAnsi="Calibri" w:cs="Calibri"/>
+                <w:b/>
+                <w:bCs/>
+                <w:sz w:val="22"/>
+                <w:szCs w:val="22"/>
+                <w:lang w:val="en-US"/>
+              </w:rPr>
+              <w:t xml:space="preserve"> PCF8574 Pins</w:t>
+            </w:r>
+          </w:p>
+        </w:tc>
       </w:tr>
       <w:tr>
         <w:trPr>
@@ -16224,7 +16358,7 @@
                 <w:sz w:val="22"/>
                 <w:szCs w:val="22"/>
               </w:rPr>
-              <w:t>Push_Sensor Knob</w:t>
+              <w:t>Push-Sensor Knob</w:t>
             </w:r>
           </w:p>
         </w:tc>
@@ -16329,6 +16463,39 @@
                 <w:szCs w:val="22"/>
               </w:rPr>
             </w:pPr>
+            <w:r>
+              <w:rPr>
+                <w:rFonts w:ascii="Calibri" w:hAnsi="Calibri" w:cs="Calibri"/>
+                <w:sz w:val="22"/>
+                <w:szCs w:val="22"/>
+              </w:rPr>
+              <w:t>BUTTON_6</w:t>
+            </w:r>
+          </w:p>
+        </w:tc>
+        <w:tc>
+          <w:tcPr>
+            <w:tcW w:w="1814" w:type="dxa"/>
+            <w:tcBorders>
+              <w:top w:val="single" w:sz="8" w:space="0" w:color="A3A3A3"/>
+              <w:left w:val="single" w:sz="8" w:space="0" w:color="A3A3A3"/>
+              <w:bottom w:val="single" w:sz="8" w:space="0" w:color="A3A3A3"/>
+              <w:right w:val="single" w:sz="8" w:space="0" w:color="A3A3A3"/>
+            </w:tcBorders>
+          </w:tcPr>
+          <w:p>
+            <w:pPr>
+              <w:pStyle w:val="StandardWeb"/>
+              <w:spacing w:before="0" w:beforeAutospacing="0" w:after="0" w:afterAutospacing="0"/>
+              <w:rPr>
+                <w:rFonts w:ascii="Calibri" w:hAnsi="Calibri" w:cs="Calibri"/>
+                <w:sz w:val="22"/>
+                <w:szCs w:val="22"/>
+              </w:rPr>
+            </w:pPr>
+            <w:r>
+              <w:t>PCB           S/W</w:t>
+            </w:r>
           </w:p>
         </w:tc>
       </w:tr>
@@ -16511,6 +16678,39 @@
                 <w:szCs w:val="22"/>
               </w:rPr>
             </w:pPr>
+            <w:r>
+              <w:rPr>
+                <w:rFonts w:ascii="Calibri" w:hAnsi="Calibri" w:cs="Calibri"/>
+                <w:sz w:val="22"/>
+                <w:szCs w:val="22"/>
+              </w:rPr>
+              <w:t>BUTTON_7</w:t>
+            </w:r>
+          </w:p>
+        </w:tc>
+        <w:tc>
+          <w:tcPr>
+            <w:tcW w:w="1814" w:type="dxa"/>
+            <w:tcBorders>
+              <w:top w:val="single" w:sz="8" w:space="0" w:color="A3A3A3"/>
+              <w:left w:val="single" w:sz="8" w:space="0" w:color="A3A3A3"/>
+              <w:bottom w:val="single" w:sz="8" w:space="0" w:color="A3A3A3"/>
+              <w:right w:val="single" w:sz="8" w:space="0" w:color="A3A3A3"/>
+            </w:tcBorders>
+          </w:tcPr>
+          <w:p>
+            <w:pPr>
+              <w:pStyle w:val="StandardWeb"/>
+              <w:spacing w:before="0" w:beforeAutospacing="0" w:after="0" w:afterAutospacing="0"/>
+              <w:rPr>
+                <w:rFonts w:ascii="Calibri" w:hAnsi="Calibri" w:cs="Calibri"/>
+                <w:sz w:val="22"/>
+                <w:szCs w:val="22"/>
+              </w:rPr>
+            </w:pPr>
+            <w:r>
+              <w:t>P0-P7     = P0-P7</w:t>
+            </w:r>
           </w:p>
         </w:tc>
       </w:tr>
@@ -16662,15 +16862,7 @@
                 <w:sz w:val="22"/>
                 <w:szCs w:val="22"/>
               </w:rPr>
-              <w:t>P1</w:t>
-            </w:r>
-            <w:r>
-              <w:rPr>
-                <w:rFonts w:ascii="Calibri" w:hAnsi="Calibri" w:cs="Calibri"/>
-                <w:sz w:val="22"/>
-                <w:szCs w:val="22"/>
-              </w:rPr>
-              <w:t>0</w:t>
+              <w:t>P10</w:t>
             </w:r>
           </w:p>
         </w:tc>
@@ -16707,7 +16899,32 @@
                 <w:sz w:val="22"/>
                 <w:szCs w:val="22"/>
               </w:rPr>
-              <w:t>BUTTON_6</w:t>
+              <w:t>BUTTON_8</w:t>
+            </w:r>
+          </w:p>
+        </w:tc>
+        <w:tc>
+          <w:tcPr>
+            <w:tcW w:w="1814" w:type="dxa"/>
+            <w:tcBorders>
+              <w:top w:val="single" w:sz="8" w:space="0" w:color="A3A3A3"/>
+              <w:left w:val="single" w:sz="8" w:space="0" w:color="A3A3A3"/>
+              <w:bottom w:val="single" w:sz="8" w:space="0" w:color="A3A3A3"/>
+              <w:right w:val="single" w:sz="8" w:space="0" w:color="A3A3A3"/>
+            </w:tcBorders>
+          </w:tcPr>
+          <w:p>
+            <w:pPr>
+              <w:pStyle w:val="StandardWeb"/>
+              <w:spacing w:before="0" w:beforeAutospacing="0" w:after="0" w:afterAutospacing="0"/>
+              <w:rPr>
+                <w:rFonts w:ascii="Calibri" w:hAnsi="Calibri" w:cs="Calibri"/>
+                <w:sz w:val="22"/>
+                <w:szCs w:val="22"/>
+              </w:rPr>
+            </w:pPr>
+            <w:r>
+              <w:t>P10-P17 = P8-P15</w:t>
             </w:r>
           </w:p>
         </w:tc>
@@ -16860,15 +17077,7 @@
                 <w:sz w:val="22"/>
                 <w:szCs w:val="22"/>
               </w:rPr>
-              <w:t>P1</w:t>
-            </w:r>
-            <w:r>
-              <w:rPr>
-                <w:rFonts w:ascii="Calibri" w:hAnsi="Calibri" w:cs="Calibri"/>
-                <w:sz w:val="22"/>
-                <w:szCs w:val="22"/>
-              </w:rPr>
-              <w:t>2</w:t>
+              <w:t>P11</w:t>
             </w:r>
           </w:p>
         </w:tc>
@@ -16905,8 +17114,30 @@
                 <w:sz w:val="22"/>
                 <w:szCs w:val="22"/>
               </w:rPr>
-              <w:t>BUTTON_7</w:t>
-            </w:r>
+              <w:t>BUTTON_9</w:t>
+            </w:r>
+          </w:p>
+        </w:tc>
+        <w:tc>
+          <w:tcPr>
+            <w:tcW w:w="1814" w:type="dxa"/>
+            <w:tcBorders>
+              <w:top w:val="single" w:sz="8" w:space="0" w:color="A3A3A3"/>
+              <w:left w:val="single" w:sz="8" w:space="0" w:color="A3A3A3"/>
+              <w:bottom w:val="single" w:sz="8" w:space="0" w:color="A3A3A3"/>
+              <w:right w:val="single" w:sz="8" w:space="0" w:color="A3A3A3"/>
+            </w:tcBorders>
+          </w:tcPr>
+          <w:p>
+            <w:pPr>
+              <w:pStyle w:val="StandardWeb"/>
+              <w:spacing w:before="0" w:beforeAutospacing="0" w:after="0" w:afterAutospacing="0"/>
+              <w:rPr>
+                <w:rFonts w:ascii="Calibri" w:hAnsi="Calibri" w:cs="Calibri"/>
+                <w:sz w:val="22"/>
+                <w:szCs w:val="22"/>
+              </w:rPr>
+            </w:pPr>
           </w:p>
         </w:tc>
       </w:tr>
@@ -17058,15 +17289,7 @@
                 <w:sz w:val="22"/>
                 <w:szCs w:val="22"/>
               </w:rPr>
-              <w:t>P1</w:t>
-            </w:r>
-            <w:r>
-              <w:rPr>
-                <w:rFonts w:ascii="Calibri" w:hAnsi="Calibri" w:cs="Calibri"/>
-                <w:sz w:val="22"/>
-                <w:szCs w:val="22"/>
-              </w:rPr>
-              <w:t>3</w:t>
+              <w:t>P12</w:t>
             </w:r>
           </w:p>
         </w:tc>
@@ -17103,8 +17326,30 @@
                 <w:sz w:val="22"/>
                 <w:szCs w:val="22"/>
               </w:rPr>
-              <w:t>BUTTON_8</w:t>
-            </w:r>
+              <w:t>BUTTON_10</w:t>
+            </w:r>
+          </w:p>
+        </w:tc>
+        <w:tc>
+          <w:tcPr>
+            <w:tcW w:w="1814" w:type="dxa"/>
+            <w:tcBorders>
+              <w:top w:val="single" w:sz="8" w:space="0" w:color="A3A3A3"/>
+              <w:left w:val="single" w:sz="8" w:space="0" w:color="A3A3A3"/>
+              <w:bottom w:val="single" w:sz="8" w:space="0" w:color="A3A3A3"/>
+              <w:right w:val="single" w:sz="8" w:space="0" w:color="A3A3A3"/>
+            </w:tcBorders>
+          </w:tcPr>
+          <w:p>
+            <w:pPr>
+              <w:pStyle w:val="StandardWeb"/>
+              <w:spacing w:before="0" w:beforeAutospacing="0" w:after="0" w:afterAutospacing="0"/>
+              <w:rPr>
+                <w:rFonts w:ascii="Calibri" w:hAnsi="Calibri" w:cs="Calibri"/>
+                <w:sz w:val="22"/>
+                <w:szCs w:val="22"/>
+              </w:rPr>
+            </w:pPr>
           </w:p>
         </w:tc>
       </w:tr>
@@ -17256,15 +17501,7 @@
                 <w:sz w:val="22"/>
                 <w:szCs w:val="22"/>
               </w:rPr>
-              <w:t>P1</w:t>
-            </w:r>
-            <w:r>
-              <w:rPr>
-                <w:rFonts w:ascii="Calibri" w:hAnsi="Calibri" w:cs="Calibri"/>
-                <w:sz w:val="22"/>
-                <w:szCs w:val="22"/>
-              </w:rPr>
-              <w:t>4</w:t>
+              <w:t>P13</w:t>
             </w:r>
           </w:p>
         </w:tc>
@@ -17295,14 +17532,28 @@
                 <w:szCs w:val="22"/>
               </w:rPr>
             </w:pPr>
-            <w:r>
-              <w:rPr>
-                <w:rFonts w:ascii="Calibri" w:hAnsi="Calibri" w:cs="Calibri"/>
-                <w:sz w:val="22"/>
-                <w:szCs w:val="22"/>
-              </w:rPr>
-              <w:t>BUTTON_9</w:t>
-            </w:r>
+          </w:p>
+        </w:tc>
+        <w:tc>
+          <w:tcPr>
+            <w:tcW w:w="1814" w:type="dxa"/>
+            <w:tcBorders>
+              <w:top w:val="single" w:sz="8" w:space="0" w:color="A3A3A3"/>
+              <w:left w:val="single" w:sz="8" w:space="0" w:color="A3A3A3"/>
+              <w:bottom w:val="single" w:sz="8" w:space="0" w:color="A3A3A3"/>
+              <w:right w:val="single" w:sz="8" w:space="0" w:color="A3A3A3"/>
+            </w:tcBorders>
+          </w:tcPr>
+          <w:p>
+            <w:pPr>
+              <w:pStyle w:val="StandardWeb"/>
+              <w:spacing w:before="0" w:beforeAutospacing="0" w:after="0" w:afterAutospacing="0"/>
+              <w:rPr>
+                <w:rFonts w:ascii="Calibri" w:hAnsi="Calibri" w:cs="Calibri"/>
+                <w:sz w:val="22"/>
+                <w:szCs w:val="22"/>
+              </w:rPr>
+            </w:pPr>
           </w:p>
         </w:tc>
       </w:tr>
@@ -17456,15 +17707,7 @@
                 <w:sz w:val="22"/>
                 <w:szCs w:val="22"/>
               </w:rPr>
-              <w:t>P1</w:t>
-            </w:r>
-            <w:r>
-              <w:rPr>
-                <w:rFonts w:ascii="Calibri" w:hAnsi="Calibri" w:cs="Calibri"/>
-                <w:sz w:val="22"/>
-                <w:szCs w:val="22"/>
-              </w:rPr>
-              <w:t>5</w:t>
+              <w:t>P14</w:t>
             </w:r>
           </w:p>
         </w:tc>
@@ -17495,14 +17738,28 @@
                 <w:szCs w:val="22"/>
               </w:rPr>
             </w:pPr>
-            <w:r>
-              <w:rPr>
-                <w:rFonts w:ascii="Calibri" w:hAnsi="Calibri" w:cs="Calibri"/>
-                <w:sz w:val="22"/>
-                <w:szCs w:val="22"/>
-              </w:rPr>
-              <w:t>BUTTON_10</w:t>
-            </w:r>
+          </w:p>
+        </w:tc>
+        <w:tc>
+          <w:tcPr>
+            <w:tcW w:w="1814" w:type="dxa"/>
+            <w:tcBorders>
+              <w:top w:val="single" w:sz="8" w:space="0" w:color="A3A3A3"/>
+              <w:left w:val="single" w:sz="8" w:space="0" w:color="A3A3A3"/>
+              <w:bottom w:val="single" w:sz="8" w:space="0" w:color="A3A3A3"/>
+              <w:right w:val="single" w:sz="8" w:space="0" w:color="A3A3A3"/>
+            </w:tcBorders>
+          </w:tcPr>
+          <w:p>
+            <w:pPr>
+              <w:pStyle w:val="StandardWeb"/>
+              <w:spacing w:before="0" w:beforeAutospacing="0" w:after="0" w:afterAutospacing="0"/>
+              <w:rPr>
+                <w:rFonts w:ascii="Calibri" w:hAnsi="Calibri" w:cs="Calibri"/>
+                <w:sz w:val="22"/>
+                <w:szCs w:val="22"/>
+              </w:rPr>
+            </w:pPr>
           </w:p>
         </w:tc>
       </w:tr>
@@ -17656,15 +17913,7 @@
                 <w:sz w:val="22"/>
                 <w:szCs w:val="22"/>
               </w:rPr>
-              <w:t>P1</w:t>
-            </w:r>
-            <w:r>
-              <w:rPr>
-                <w:rFonts w:ascii="Calibri" w:hAnsi="Calibri" w:cs="Calibri"/>
-                <w:sz w:val="22"/>
-                <w:szCs w:val="22"/>
-              </w:rPr>
-              <w:t>7</w:t>
+              <w:t>P15</w:t>
             </w:r>
           </w:p>
         </w:tc>
@@ -17684,6 +17933,28 @@
               <w:right w:w="80" w:type="dxa"/>
             </w:tcMar>
             <w:hideMark/>
+          </w:tcPr>
+          <w:p>
+            <w:pPr>
+              <w:pStyle w:val="StandardWeb"/>
+              <w:spacing w:before="0" w:beforeAutospacing="0" w:after="0" w:afterAutospacing="0"/>
+              <w:rPr>
+                <w:rFonts w:ascii="Calibri" w:hAnsi="Calibri" w:cs="Calibri"/>
+                <w:sz w:val="22"/>
+                <w:szCs w:val="22"/>
+              </w:rPr>
+            </w:pPr>
+          </w:p>
+        </w:tc>
+        <w:tc>
+          <w:tcPr>
+            <w:tcW w:w="1814" w:type="dxa"/>
+            <w:tcBorders>
+              <w:top w:val="single" w:sz="8" w:space="0" w:color="A3A3A3"/>
+              <w:left w:val="single" w:sz="8" w:space="0" w:color="A3A3A3"/>
+              <w:bottom w:val="single" w:sz="8" w:space="0" w:color="A3A3A3"/>
+              <w:right w:val="single" w:sz="8" w:space="0" w:color="A3A3A3"/>
+            </w:tcBorders>
           </w:tcPr>
           <w:p>
             <w:pPr>
@@ -17726,8 +17997,6 @@
         <w:spacing w:before="0" w:beforeAutospacing="0" w:after="0" w:afterAutospacing="0"/>
         <w:rPr>
           <w:rFonts w:ascii="Calibri" w:hAnsi="Calibri" w:cs="Calibri"/>
-          <w:b/>
-          <w:bCs/>
           <w:sz w:val="22"/>
           <w:szCs w:val="22"/>
           <w:lang w:val="en-US"/>
@@ -17742,20 +18011,21 @@
           <w:szCs w:val="22"/>
           <w:lang w:val="en-US"/>
         </w:rPr>
-        <w:t>Move to bits 0-7, and/or use a PCF8574 in any future version</w:t>
+        <w:t xml:space="preserve">Move to bits 0-7, and/or use a PCF8574 in any future </w:t>
       </w:r>
-    </w:p>
-    <w:p>
-      <w:pPr>
-        <w:pStyle w:val="StandardWeb"/>
-        <w:spacing w:before="0" w:beforeAutospacing="0" w:after="0" w:afterAutospacing="0"/>
+      <w:proofErr w:type="gramStart"/>
+      <w:r>
         <w:rPr>
           <w:rFonts w:ascii="Calibri" w:hAnsi="Calibri" w:cs="Calibri"/>
+          <w:b/>
+          <w:bCs/>
           <w:sz w:val="22"/>
           <w:szCs w:val="22"/>
           <w:lang w:val="en-US"/>
         </w:rPr>
-      </w:pPr>
+        <w:t>version</w:t>
+      </w:r>
+      <w:proofErr w:type="gramEnd"/>
     </w:p>
     <w:p>
       <w:pPr>
@@ -19583,8 +19853,21 @@
           <w:szCs w:val="22"/>
           <w:lang w:val="en-US"/>
         </w:rPr>
-        <w:t>Move to bits 0-7, and/or use a PCF8574 in any future version</w:t>
+        <w:t xml:space="preserve">Move to bits 0-7, and/or use a PCF8574 in any future </w:t>
       </w:r>
+      <w:proofErr w:type="gramStart"/>
+      <w:r>
+        <w:rPr>
+          <w:rFonts w:ascii="Calibri" w:hAnsi="Calibri" w:cs="Calibri"/>
+          <w:b/>
+          <w:bCs/>
+          <w:sz w:val="22"/>
+          <w:szCs w:val="22"/>
+          <w:lang w:val="en-US"/>
+        </w:rPr>
+        <w:t>version</w:t>
+      </w:r>
+      <w:proofErr w:type="gramEnd"/>
     </w:p>
     <w:p>
       <w:pPr>

</xml_diff>

<commit_message>
Bild im Schaltplan aktualisiert
</commit_message>
<xml_diff>
--- a/hardware/Electrical/Pin Usage.docx
+++ b/hardware/Electrical/Pin Usage.docx
@@ -16401,7 +16401,15 @@
                 <w:sz w:val="22"/>
                 <w:szCs w:val="22"/>
               </w:rPr>
-              <w:t>BUTTON_7</w:t>
+              <w:t>BUTTON_</w:t>
+            </w:r>
+            <w:r>
+              <w:rPr>
+                <w:rFonts w:ascii="Calibri" w:hAnsi="Calibri" w:cs="Calibri"/>
+                <w:sz w:val="22"/>
+                <w:szCs w:val="22"/>
+              </w:rPr>
+              <w:t>6</w:t>
             </w:r>
           </w:p>
         </w:tc>
@@ -16505,7 +16513,15 @@
                 <w:sz w:val="22"/>
                 <w:szCs w:val="22"/>
               </w:rPr>
-              <w:t>BUTTON_2</w:t>
+              <w:t>BUTTON_</w:t>
+            </w:r>
+            <w:r>
+              <w:rPr>
+                <w:rFonts w:ascii="Calibri" w:hAnsi="Calibri" w:cs="Calibri"/>
+                <w:sz w:val="22"/>
+                <w:szCs w:val="22"/>
+              </w:rPr>
+              <w:t>1</w:t>
             </w:r>
           </w:p>
         </w:tc>
@@ -16614,7 +16630,15 @@
                 <w:sz w:val="22"/>
                 <w:szCs w:val="22"/>
               </w:rPr>
-              <w:t>BUTTON_8</w:t>
+              <w:t>BUTTON_</w:t>
+            </w:r>
+            <w:r>
+              <w:rPr>
+                <w:rFonts w:ascii="Calibri" w:hAnsi="Calibri" w:cs="Calibri"/>
+                <w:sz w:val="22"/>
+                <w:szCs w:val="22"/>
+              </w:rPr>
+              <w:t>9</w:t>
             </w:r>
           </w:p>
         </w:tc>
@@ -16718,7 +16742,15 @@
                 <w:sz w:val="22"/>
                 <w:szCs w:val="22"/>
               </w:rPr>
-              <w:t>BUTTON_4</w:t>
+              <w:t>BUTTON_</w:t>
+            </w:r>
+            <w:r>
+              <w:rPr>
+                <w:rFonts w:ascii="Calibri" w:hAnsi="Calibri" w:cs="Calibri"/>
+                <w:sz w:val="22"/>
+                <w:szCs w:val="22"/>
+              </w:rPr>
+              <w:t>3</w:t>
             </w:r>
           </w:p>
         </w:tc>
@@ -16829,7 +16861,15 @@
                 <w:sz w:val="22"/>
                 <w:szCs w:val="22"/>
               </w:rPr>
-              <w:t>BUTTON_6</w:t>
+              <w:t>BUTTON_</w:t>
+            </w:r>
+            <w:r>
+              <w:rPr>
+                <w:rFonts w:ascii="Calibri" w:hAnsi="Calibri" w:cs="Calibri"/>
+                <w:sz w:val="22"/>
+                <w:szCs w:val="22"/>
+              </w:rPr>
+              <w:t>7</w:t>
             </w:r>
           </w:p>
         </w:tc>
@@ -16933,7 +16973,15 @@
                 <w:sz w:val="22"/>
                 <w:szCs w:val="22"/>
               </w:rPr>
-              <w:t>BUTTON_1</w:t>
+              <w:t>BUTTON_</w:t>
+            </w:r>
+            <w:r>
+              <w:rPr>
+                <w:rFonts w:ascii="Calibri" w:hAnsi="Calibri" w:cs="Calibri"/>
+                <w:sz w:val="22"/>
+                <w:szCs w:val="22"/>
+              </w:rPr>
+              <w:t>2</w:t>
             </w:r>
           </w:p>
         </w:tc>
@@ -17145,7 +17193,15 @@
                 <w:sz w:val="22"/>
                 <w:szCs w:val="22"/>
               </w:rPr>
-              <w:t>BUTTON_3</w:t>
+              <w:t>BUTTON_</w:t>
+            </w:r>
+            <w:r>
+              <w:rPr>
+                <w:rFonts w:ascii="Calibri" w:hAnsi="Calibri" w:cs="Calibri"/>
+                <w:sz w:val="22"/>
+                <w:szCs w:val="22"/>
+              </w:rPr>
+              <w:t>4</w:t>
             </w:r>
           </w:p>
         </w:tc>
@@ -17256,7 +17312,15 @@
                 <w:sz w:val="22"/>
                 <w:szCs w:val="22"/>
               </w:rPr>
-              <w:t>BUTTON_9</w:t>
+              <w:t>BUTTON_</w:t>
+            </w:r>
+            <w:r>
+              <w:rPr>
+                <w:rFonts w:ascii="Calibri" w:hAnsi="Calibri" w:cs="Calibri"/>
+                <w:sz w:val="22"/>
+                <w:szCs w:val="22"/>
+              </w:rPr>
+              <w:t>8</w:t>
             </w:r>
           </w:p>
         </w:tc>

</xml_diff>